<commit_message>
release folder ready to publish
</commit_message>
<xml_diff>
--- a/Released/MICADOV3/MICADOV3_basic.docx
+++ b/Released/MICADOV3/MICADOV3_basic.docx
@@ -334,14 +334,12 @@
         </w:rPr>
         <w:t>Please download the installation file of MICADO from the following link:</w:t>
       </w:r>
-    </w:p>
-    <w:p>
-      <w:pPr>
-        <w:rPr>
-          <w:rFonts w:ascii="Times New Roman" w:eastAsia="Times New Roman" w:hAnsi="Times New Roman" w:cs="Times New Roman"/>
-          <w:lang w:eastAsia="en-GB"/>
-        </w:rPr>
-      </w:pPr>
+      <w:r>
+        <w:rPr>
+          <w:lang w:eastAsia="en-GB"/>
+        </w:rPr>
+        <w:t xml:space="preserve"> </w:t>
+      </w:r>
       <w:hyperlink r:id="rId6" w:history="1">
         <w:r>
           <w:rPr>
@@ -351,7 +349,7 @@
             <w:szCs w:val="20"/>
             <w:lang w:eastAsia="en-GB"/>
           </w:rPr>
-          <w:t>https://goo.gl/ZhgvUm</w:t>
+          <w:t>https://goo.gl/uurGjz</w:t>
         </w:r>
       </w:hyperlink>
       <w:r>
@@ -361,14 +359,6 @@
         </w:rPr>
         <w:t xml:space="preserve"> </w:t>
       </w:r>
-    </w:p>
-    <w:p>
-      <w:pPr>
-        <w:rPr>
-          <w:rFonts w:ascii="Times New Roman" w:eastAsia="Times New Roman" w:hAnsi="Times New Roman" w:cs="Times New Roman"/>
-          <w:lang w:eastAsia="en-GB"/>
-        </w:rPr>
-      </w:pPr>
     </w:p>
     <w:p>
       <w:pPr>
@@ -1600,33 +1590,13 @@
         <w:rPr>
           <w:lang w:eastAsia="en-GB"/>
         </w:rPr>
-        <w:t>, Openstack</w:t>
-      </w:r>
-      <w:r>
-        <w:rPr>
-          <w:lang w:eastAsia="en-GB"/>
-        </w:rPr>
-        <w:t>,</w:t>
-      </w:r>
-      <w:r>
-        <w:rPr>
-          <w:lang w:eastAsia="en-GB"/>
-        </w:rPr>
-        <w:t xml:space="preserve"> Amazon</w:t>
-      </w:r>
-      <w:r>
-        <w:rPr>
-          <w:lang w:eastAsia="en-GB"/>
-        </w:rPr>
-        <w:t xml:space="preserve"> AWS</w:t>
-      </w:r>
-      <w:bookmarkStart w:id="0" w:name="_GoBack"/>
-      <w:bookmarkEnd w:id="0"/>
-      <w:r>
-        <w:rPr>
-          <w:lang w:eastAsia="en-GB"/>
-        </w:rPr>
-        <w:t>.</w:t>
+        <w:t>, Openstack and Amazon</w:t>
+      </w:r>
+      <w:r>
+        <w:rPr>
+          <w:lang w:eastAsia="en-GB"/>
+        </w:rPr>
+        <w:t xml:space="preserve"> cloud.</w:t>
       </w:r>
       <w:r>
         <w:rPr>
@@ -2100,8 +2070,45 @@
           <w:color w:val="00000A"/>
           <w:lang w:val="en-GB"/>
         </w:rPr>
-        <w:t>This section is for testing purposes. If you experience some problems you can find out how to solve it here. TODO link for advanced guide</w:t>
-      </w:r>
+        <w:t xml:space="preserve">This section is for testing purposes. If you experience some problems you can find out how to </w:t>
+      </w:r>
+      <w:r>
+        <w:rPr>
+          <w:color w:val="00000A"/>
+          <w:lang w:val="en-GB"/>
+        </w:rPr>
+        <w:t xml:space="preserve">solve them in the </w:t>
+      </w:r>
+      <w:r>
+        <w:rPr>
+          <w:color w:val="00000A"/>
+          <w:lang w:val="en-GB"/>
+        </w:rPr>
+        <w:t>advanced</w:t>
+      </w:r>
+      <w:r>
+        <w:rPr>
+          <w:color w:val="00000A"/>
+          <w:lang w:val="en-GB"/>
+        </w:rPr>
+        <w:t xml:space="preserve"> user</w:t>
+      </w:r>
+      <w:r>
+        <w:rPr>
+          <w:color w:val="00000A"/>
+          <w:lang w:val="en-GB"/>
+        </w:rPr>
+        <w:t xml:space="preserve"> guide</w:t>
+      </w:r>
+      <w:r>
+        <w:rPr>
+          <w:color w:val="00000A"/>
+          <w:lang w:val="en-GB"/>
+        </w:rPr>
+        <w:t>!</w:t>
+      </w:r>
+      <w:bookmarkStart w:id="0" w:name="_GoBack"/>
+      <w:bookmarkEnd w:id="0"/>
     </w:p>
     <w:p>
       <w:pPr>
@@ -2291,28 +2298,21 @@
           <w:color w:val="00000A"/>
           <w:lang w:val="en-GB"/>
         </w:rPr>
-        <w:t>If you have more than 2</w:t>
+        <w:t>If you have more than one</w:t>
       </w:r>
       <w:r>
         <w:rPr>
           <w:color w:val="00000A"/>
           <w:lang w:val="en-GB"/>
         </w:rPr>
-        <w:t xml:space="preserve"> rows under the cluster</w:t>
+        <w:t>, then it means that MICADO successfully scaled</w:t>
       </w:r>
       <w:r>
         <w:rPr>
           <w:color w:val="00000A"/>
           <w:lang w:val="en-GB"/>
         </w:rPr>
-        <w:t>, then it means that MICADO successfully scaled</w:t>
-      </w:r>
-      <w:r>
-        <w:rPr>
-          <w:color w:val="00000A"/>
-          <w:lang w:val="en-GB"/>
-        </w:rPr>
-        <w:t xml:space="preserve"> up the application nodes from the starting position that was two</w:t>
+        <w:t xml:space="preserve"> up the application nodes from one</w:t>
       </w:r>
       <w:r>
         <w:rPr>
@@ -2413,7 +2413,13 @@
         <w:jc w:val="both"/>
       </w:pPr>
       <w:r>
-        <w:t>This will delete all the worker nodes. To delete MICADO itself, you have to do it by hand, and delete it on your cloud.</w:t>
+        <w:t>This will delete all the worker nodes. To delete MICADO</w:t>
+      </w:r>
+      <w:r>
+        <w:t xml:space="preserve"> Master node</w:t>
+      </w:r>
+      <w:r>
+        <w:t xml:space="preserve"> itself, you have to do it by hand, and delete it on your cloud.</w:t>
       </w:r>
     </w:p>
     <w:p>
@@ -2428,7 +2434,10 @@
         <w:jc w:val="both"/>
       </w:pPr>
       <w:r>
-        <w:t>If you would like to run your own application in MICADO or need some help and more details, please visit the advanced user guide: TODO</w:t>
+        <w:t>If you would like to run your own application in MICADO or need some help and more details, please</w:t>
+      </w:r>
+      <w:r>
+        <w:t xml:space="preserve"> visit the advanced user guide!</w:t>
       </w:r>
     </w:p>
     <w:sectPr>

</xml_diff>